<commit_message>
Mise à jour du formatage
</commit_message>
<xml_diff>
--- a/P6_02_TailoredArchitectureFramework.docx
+++ b/P6_02_TailoredArchitectureFramework.docx
@@ -176,34 +176,16 @@
           <w:b/>
           <w:sz w:val="32"/>
           <w:szCs w:val="32"/>
-          <w:rPrChange w:id="0" w:author="David EVAN" w:date="2022-01-07T10:25:00Z">
-            <w:rPr>
-              <w:rFonts w:ascii="Open Sans" w:eastAsia="Open Sans" w:hAnsi="Open Sans" w:cs="Open Sans"/>
-              <w:b/>
-              <w:sz w:val="32"/>
-              <w:szCs w:val="32"/>
-              <w:lang w:val="en-GB"/>
-            </w:rPr>
-          </w:rPrChange>
         </w:rPr>
       </w:pPr>
-      <w:bookmarkStart w:id="1" w:name="_heading=h.gjdgxs" w:colFirst="0" w:colLast="0"/>
-      <w:bookmarkEnd w:id="1"/>
+      <w:bookmarkStart w:id="0" w:name="_heading=h.gjdgxs" w:colFirst="0" w:colLast="0"/>
+      <w:bookmarkEnd w:id="0"/>
       <w:r>
         <w:rPr>
           <w:rFonts w:ascii="Open Sans" w:eastAsia="Open Sans" w:hAnsi="Open Sans" w:cs="Open Sans"/>
           <w:b/>
           <w:sz w:val="32"/>
           <w:szCs w:val="32"/>
-          <w:rPrChange w:id="2" w:author="David EVAN" w:date="2022-01-07T10:25:00Z">
-            <w:rPr>
-              <w:rFonts w:ascii="Open Sans" w:eastAsia="Open Sans" w:hAnsi="Open Sans" w:cs="Open Sans"/>
-              <w:b/>
-              <w:sz w:val="32"/>
-              <w:szCs w:val="32"/>
-              <w:lang w:val="en-GB"/>
-            </w:rPr>
-          </w:rPrChange>
         </w:rPr>
         <w:t>David EVAN</w:t>
       </w:r>
@@ -213,15 +195,6 @@
           <w:b/>
           <w:sz w:val="32"/>
           <w:szCs w:val="32"/>
-          <w:rPrChange w:id="3" w:author="David EVAN" w:date="2022-01-07T10:25:00Z">
-            <w:rPr>
-              <w:rFonts w:ascii="Open Sans" w:eastAsia="Open Sans" w:hAnsi="Open Sans" w:cs="Open Sans"/>
-              <w:b/>
-              <w:sz w:val="32"/>
-              <w:szCs w:val="32"/>
-              <w:lang w:val="en-GB"/>
-            </w:rPr>
-          </w:rPrChange>
         </w:rPr>
         <w:br/>
       </w:r>
@@ -234,15 +207,6 @@
           <w:b/>
           <w:sz w:val="32"/>
           <w:szCs w:val="32"/>
-          <w:rPrChange w:id="4" w:author="David EVAN" w:date="2022-01-07T10:25:00Z">
-            <w:rPr>
-              <w:rFonts w:ascii="Open Sans" w:eastAsia="Open Sans" w:hAnsi="Open Sans" w:cs="Open Sans"/>
-              <w:b/>
-              <w:sz w:val="32"/>
-              <w:szCs w:val="32"/>
-              <w:lang w:val="en-GB"/>
-            </w:rPr>
-          </w:rPrChange>
         </w:rPr>
       </w:pPr>
       <w:r>
@@ -284,7 +248,7 @@
           <w:szCs w:val="32"/>
           <w:lang w:val="en-GB"/>
         </w:rPr>
-        <w:t>07/01/2022</w:t>
+        <w:t>14/01/2022</w:t>
       </w:r>
       <w:r>
         <w:rPr>
@@ -302,15 +266,6 @@
           <w:b/>
           <w:sz w:val="32"/>
           <w:szCs w:val="32"/>
-          <w:rPrChange w:id="5" w:author="David EVAN" w:date="2022-01-07T10:25:00Z">
-            <w:rPr>
-              <w:rFonts w:ascii="Open Sans" w:eastAsia="Open Sans" w:hAnsi="Open Sans" w:cs="Open Sans"/>
-              <w:b/>
-              <w:sz w:val="32"/>
-              <w:szCs w:val="32"/>
-              <w:lang w:val="en-GB"/>
-            </w:rPr>
-          </w:rPrChange>
         </w:rPr>
         <w:br/>
       </w:r>
@@ -324,35 +279,16 @@
           <w:color w:val="0B5396"/>
           <w:sz w:val="44"/>
           <w:szCs w:val="44"/>
-          <w:rPrChange w:id="6" w:author="David EVAN" w:date="2022-01-07T10:25:00Z">
-            <w:rPr>
-              <w:rFonts w:ascii="Open Sans" w:eastAsia="Open Sans" w:hAnsi="Open Sans" w:cs="Open Sans"/>
-              <w:b/>
-              <w:color w:val="0B5396"/>
-              <w:sz w:val="44"/>
-              <w:szCs w:val="44"/>
-              <w:lang w:val="en-GB"/>
-            </w:rPr>
-          </w:rPrChange>
         </w:rPr>
       </w:pPr>
-      <w:bookmarkStart w:id="7" w:name="_heading=h.30j0zll" w:colFirst="0" w:colLast="0"/>
-      <w:bookmarkEnd w:id="7"/>
+      <w:bookmarkStart w:id="1" w:name="_heading=h.30j0zll" w:colFirst="0" w:colLast="0"/>
+      <w:bookmarkEnd w:id="1"/>
       <w:r>
         <w:rPr>
           <w:rFonts w:ascii="Open Sans" w:eastAsia="Open Sans" w:hAnsi="Open Sans" w:cs="Open Sans"/>
           <w:b/>
           <w:sz w:val="32"/>
           <w:szCs w:val="32"/>
-          <w:rPrChange w:id="8" w:author="David EVAN" w:date="2022-01-07T10:25:00Z">
-            <w:rPr>
-              <w:rFonts w:ascii="Open Sans" w:eastAsia="Open Sans" w:hAnsi="Open Sans" w:cs="Open Sans"/>
-              <w:b/>
-              <w:sz w:val="32"/>
-              <w:szCs w:val="32"/>
-              <w:lang w:val="en-GB"/>
-            </w:rPr>
-          </w:rPrChange>
         </w:rPr>
         <w:t>Version 1.0</w:t>
       </w:r>
@@ -570,27 +506,11 @@
           <w:bCs/>
           <w:sz w:val="28"/>
           <w:szCs w:val="28"/>
-          <w:rPrChange w:id="9" w:author="David EVAN" w:date="2022-01-07T10:25:00Z">
-            <w:rPr>
-              <w:b/>
-              <w:bCs/>
-              <w:sz w:val="28"/>
-              <w:szCs w:val="28"/>
-              <w:lang w:val="en-GB"/>
-            </w:rPr>
-          </w:rPrChange>
         </w:rPr>
       </w:pPr>
-      <w:bookmarkStart w:id="10" w:name="_heading=h.1fob9te" w:colFirst="0" w:colLast="0"/>
-      <w:bookmarkEnd w:id="10"/>
-      <w:r>
-        <w:rPr>
-          <w:rPrChange w:id="11" w:author="David EVAN" w:date="2022-01-07T10:25:00Z">
-            <w:rPr>
-              <w:lang w:val="en-GB"/>
-            </w:rPr>
-          </w:rPrChange>
-        </w:rPr>
+      <w:bookmarkStart w:id="2" w:name="_heading=h.1fob9te" w:colFirst="0" w:colLast="0"/>
+      <w:bookmarkEnd w:id="2"/>
+      <w:r>
         <w:br w:type="page"/>
       </w:r>
     </w:p>
@@ -604,7 +524,7 @@
           <w:szCs w:val="32"/>
         </w:rPr>
       </w:pPr>
-      <w:bookmarkStart w:id="12" w:name="_Toc76143723"/>
+      <w:bookmarkStart w:id="3" w:name="_Toc76143723"/>
       <w:r>
         <w:rPr>
           <w:b/>
@@ -646,7 +566,7 @@
         </w:rPr>
         <w:t xml:space="preserve">– </w:t>
       </w:r>
-      <w:bookmarkEnd w:id="12"/>
+      <w:bookmarkEnd w:id="3"/>
       <w:r>
         <w:rPr>
           <w:b/>
@@ -667,7 +587,7 @@
           <w:szCs w:val="32"/>
         </w:rPr>
       </w:pPr>
-      <w:bookmarkStart w:id="13" w:name="_Hlk89360050"/>
+      <w:bookmarkStart w:id="4" w:name="_Hlk89360050"/>
       <w:r>
         <w:rPr>
           <w:b/>
@@ -915,7 +835,7 @@
               <w:rPr>
                 <w:noProof/>
               </w:rPr>
-              <w:t>07/01/2022</w:t>
+              <w:t>14/01/2022</w:t>
             </w:r>
             <w:r>
               <w:fldChar w:fldCharType="end"/>
@@ -1002,40 +922,27 @@
       <w:pPr>
         <w:pStyle w:val="Lgende"/>
       </w:pPr>
-      <w:bookmarkStart w:id="14" w:name="_Toc89359855"/>
-      <w:bookmarkStart w:id="15" w:name="_Toc92453225"/>
+      <w:bookmarkStart w:id="5" w:name="_Toc89359855"/>
+      <w:bookmarkStart w:id="6" w:name="_Toc92453225"/>
       <w:r>
         <w:t xml:space="preserve">Tableau </w:t>
       </w:r>
-      <w:r>
-        <w:fldChar w:fldCharType="begin"/>
-      </w:r>
-      <w:r>
-        <w:instrText xml:space="preserve"> SEQ Tableau \* ARABIC </w:instrText>
-      </w:r>
-      <w:r>
-        <w:fldChar w:fldCharType="separate"/>
-      </w:r>
-      <w:r>
-        <w:rPr>
-          <w:noProof/>
-        </w:rPr>
-        <w:t>1</w:t>
-      </w:r>
-      <w:r>
-        <w:rPr>
-          <w:noProof/>
-        </w:rPr>
-        <w:fldChar w:fldCharType="end"/>
-      </w:r>
+      <w:fldSimple w:instr=" SEQ Tableau \* ARABIC ">
+        <w:r>
+          <w:rPr>
+            <w:noProof/>
+          </w:rPr>
+          <w:t>1</w:t>
+        </w:r>
+      </w:fldSimple>
       <w:r>
         <w:t xml:space="preserve"> </w:t>
       </w:r>
       <w:r>
         <w:t>- Historique des révisions</w:t>
       </w:r>
-      <w:bookmarkEnd w:id="14"/>
-      <w:bookmarkEnd w:id="15"/>
+      <w:bookmarkEnd w:id="5"/>
+      <w:bookmarkEnd w:id="6"/>
     </w:p>
     <w:p/>
     <w:p>
@@ -1056,7 +963,7 @@
         </w:rPr>
         <w:t>Objectif du document</w:t>
       </w:r>
-      <w:bookmarkEnd w:id="13"/>
+      <w:bookmarkEnd w:id="4"/>
     </w:p>
     <w:p>
       <w:pPr>
@@ -4227,10 +4134,10 @@
       <w:pPr>
         <w:pStyle w:val="Titre1"/>
       </w:pPr>
-      <w:bookmarkStart w:id="16" w:name="_Toc78113519"/>
-      <w:bookmarkStart w:id="17" w:name="_Toc87808942"/>
-      <w:bookmarkStart w:id="18" w:name="_Toc89360148"/>
-      <w:bookmarkStart w:id="19" w:name="_Toc92453192"/>
+      <w:bookmarkStart w:id="7" w:name="_Toc92453192"/>
+      <w:bookmarkStart w:id="8" w:name="_Toc87808942"/>
+      <w:bookmarkStart w:id="9" w:name="_Toc89360148"/>
+      <w:bookmarkStart w:id="10" w:name="_Toc78113519"/>
       <w:r>
         <w:lastRenderedPageBreak/>
         <w:t>CONTEXTE</w:t>
@@ -4238,21 +4145,21 @@
       <w:r>
         <w:t xml:space="preserve"> DU CHANTIER D’ARCHITECTURE</w:t>
       </w:r>
-      <w:bookmarkEnd w:id="19"/>
+      <w:bookmarkEnd w:id="7"/>
     </w:p>
     <w:p>
       <w:pPr>
         <w:pStyle w:val="Titre2"/>
       </w:pPr>
-      <w:bookmarkStart w:id="20" w:name="_Toc92432157"/>
-      <w:bookmarkStart w:id="21" w:name="_Toc92442704"/>
-      <w:bookmarkStart w:id="22" w:name="_Toc92453193"/>
+      <w:bookmarkStart w:id="11" w:name="_Toc92432157"/>
+      <w:bookmarkStart w:id="12" w:name="_Toc92442704"/>
+      <w:bookmarkStart w:id="13" w:name="_Toc92453193"/>
       <w:r>
         <w:t>L’entreprise</w:t>
       </w:r>
-      <w:bookmarkEnd w:id="20"/>
-      <w:bookmarkEnd w:id="21"/>
-      <w:bookmarkEnd w:id="22"/>
+      <w:bookmarkEnd w:id="11"/>
+      <w:bookmarkEnd w:id="12"/>
+      <w:bookmarkEnd w:id="13"/>
     </w:p>
     <w:p>
       <w:pPr>
@@ -4309,15 +4216,15 @@
       <w:pPr>
         <w:pStyle w:val="Titre2"/>
       </w:pPr>
-      <w:bookmarkStart w:id="23" w:name="_Toc92432158"/>
-      <w:bookmarkStart w:id="24" w:name="_Toc92442705"/>
-      <w:bookmarkStart w:id="25" w:name="_Toc92453194"/>
+      <w:bookmarkStart w:id="14" w:name="_Toc92432158"/>
+      <w:bookmarkStart w:id="15" w:name="_Toc92442705"/>
+      <w:bookmarkStart w:id="16" w:name="_Toc92453194"/>
       <w:r>
         <w:t>Contexte du changement d’architecture</w:t>
       </w:r>
-      <w:bookmarkEnd w:id="23"/>
-      <w:bookmarkEnd w:id="24"/>
-      <w:bookmarkEnd w:id="25"/>
+      <w:bookmarkEnd w:id="14"/>
+      <w:bookmarkEnd w:id="15"/>
+      <w:bookmarkEnd w:id="16"/>
     </w:p>
     <w:p>
       <w:pPr>
@@ -4448,11 +4355,11 @@
       <w:pPr>
         <w:pStyle w:val="Titre1"/>
       </w:pPr>
-      <w:bookmarkStart w:id="26" w:name="_Toc92432236"/>
-      <w:bookmarkStart w:id="27" w:name="_Toc92442764"/>
-      <w:bookmarkStart w:id="28" w:name="_Toc92453195"/>
-      <w:bookmarkEnd w:id="17"/>
-      <w:bookmarkEnd w:id="18"/>
+      <w:bookmarkStart w:id="17" w:name="_Toc92453195"/>
+      <w:bookmarkStart w:id="18" w:name="_Toc92432236"/>
+      <w:bookmarkStart w:id="19" w:name="_Toc92442764"/>
+      <w:bookmarkEnd w:id="8"/>
+      <w:bookmarkEnd w:id="9"/>
       <w:r>
         <w:lastRenderedPageBreak/>
         <w:t>MÉTHODOLOGIE</w:t>
@@ -4466,7 +4373,7 @@
       <w:r>
         <w:t>’ARCHITECTURE</w:t>
       </w:r>
-      <w:bookmarkEnd w:id="28"/>
+      <w:bookmarkEnd w:id="17"/>
       <w:r>
         <w:t xml:space="preserve"> </w:t>
       </w:r>
@@ -4475,7 +4382,7 @@
       <w:pPr>
         <w:pStyle w:val="Titre2"/>
       </w:pPr>
-      <w:bookmarkStart w:id="29" w:name="_Toc92453196"/>
+      <w:bookmarkStart w:id="20" w:name="_Toc92453196"/>
       <w:r>
         <w:t>Nécessité</w:t>
       </w:r>
@@ -4491,7 +4398,7 @@
       <w:r>
         <w:t xml:space="preserve"> à l’entreprise</w:t>
       </w:r>
-      <w:bookmarkEnd w:id="29"/>
+      <w:bookmarkEnd w:id="20"/>
     </w:p>
     <w:p>
       <w:pPr>
@@ -4728,22 +4635,22 @@
       <w:pPr>
         <w:pStyle w:val="Titre2"/>
       </w:pPr>
-      <w:bookmarkStart w:id="30" w:name="_Toc92453197"/>
+      <w:bookmarkStart w:id="21" w:name="_Toc92453197"/>
       <w:r>
         <w:lastRenderedPageBreak/>
         <w:t>Présentation générale de TOGAF</w:t>
       </w:r>
-      <w:bookmarkEnd w:id="30"/>
+      <w:bookmarkEnd w:id="21"/>
     </w:p>
     <w:p>
       <w:pPr>
         <w:pStyle w:val="Titre3"/>
       </w:pPr>
-      <w:bookmarkStart w:id="31" w:name="_Toc92453198"/>
+      <w:bookmarkStart w:id="22" w:name="_Toc92453198"/>
       <w:r>
         <w:t>TOGAF et l’ADM</w:t>
       </w:r>
-      <w:bookmarkEnd w:id="31"/>
+      <w:bookmarkEnd w:id="22"/>
     </w:p>
     <w:p>
       <w:pPr>
@@ -4868,28 +4775,18 @@
       <w:pPr>
         <w:pStyle w:val="Lgende"/>
       </w:pPr>
-      <w:bookmarkStart w:id="32" w:name="_Toc92453179"/>
+      <w:bookmarkStart w:id="23" w:name="_Toc92453179"/>
       <w:r>
         <w:t xml:space="preserve">Figure </w:t>
       </w:r>
-      <w:r>
-        <w:fldChar w:fldCharType="begin"/>
-      </w:r>
-      <w:r>
-        <w:instrText xml:space="preserve"> SEQ Figure \* ARABIC </w:instrText>
-      </w:r>
-      <w:r>
-        <w:fldChar w:fldCharType="separate"/>
-      </w:r>
-      <w:r>
-        <w:rPr>
-          <w:noProof/>
-        </w:rPr>
-        <w:t>1</w:t>
-      </w:r>
-      <w:r>
-        <w:fldChar w:fldCharType="end"/>
-      </w:r>
+      <w:fldSimple w:instr=" SEQ Figure \* ARABIC ">
+        <w:r>
+          <w:rPr>
+            <w:noProof/>
+          </w:rPr>
+          <w:t>1</w:t>
+        </w:r>
+      </w:fldSimple>
       <w:r>
         <w:t> :</w:t>
       </w:r>
@@ -4899,13 +4796,13 @@
       <w:r>
         <w:t>TOGAF</w:t>
       </w:r>
-      <w:bookmarkEnd w:id="32"/>
+      <w:bookmarkEnd w:id="23"/>
     </w:p>
     <w:p>
       <w:pPr>
         <w:pStyle w:val="Titre3"/>
       </w:pPr>
-      <w:bookmarkStart w:id="33" w:name="_Toc92453199"/>
+      <w:bookmarkStart w:id="24" w:name="_Toc92453199"/>
       <w:r>
         <w:lastRenderedPageBreak/>
         <w:t xml:space="preserve">Objectifs des </w:t>
@@ -4913,7 +4810,7 @@
       <w:r>
         <w:t>phases de l’ADM</w:t>
       </w:r>
-      <w:bookmarkEnd w:id="33"/>
+      <w:bookmarkEnd w:id="24"/>
     </w:p>
     <w:p>
       <w:pPr>
@@ -5027,16 +4924,7 @@
                 <w:bCs/>
                 <w:color w:val="000000"/>
               </w:rPr>
-              <w:t>Phase</w:t>
-            </w:r>
-            <w:r>
-              <w:rPr>
-                <w:rFonts w:ascii="Calibri" w:eastAsia="Times New Roman" w:hAnsi="Calibri" w:cs="Calibri"/>
-                <w:b/>
-                <w:bCs/>
-                <w:color w:val="000000"/>
-              </w:rPr>
-              <w:t>.</w:t>
+              <w:t>Phase.</w:t>
             </w:r>
           </w:p>
         </w:tc>
@@ -5247,13 +5135,7 @@
               <w:spacing w:after="0" w:line="240" w:lineRule="auto"/>
             </w:pPr>
             <w:r>
-              <w:t>Vision de l’</w:t>
-            </w:r>
-            <w:r>
-              <w:t>A</w:t>
-            </w:r>
-            <w:r>
-              <w:t>rchitecture</w:t>
+              <w:t>Vision de l’Architecture</w:t>
             </w:r>
           </w:p>
         </w:tc>
@@ -5438,13 +5320,7 @@
               <w:jc w:val="both"/>
             </w:pPr>
             <w:r>
-              <w:t xml:space="preserve">Définition de l’architecture cible des </w:t>
-            </w:r>
-            <w:r>
-              <w:t>données et des applications</w:t>
-            </w:r>
-            <w:r>
-              <w:t>, analyses des écarts avec l’architecture actuelle.</w:t>
+              <w:t>Définition de l’architecture cible des données et des applications, analyses des écarts avec l’architecture actuelle.</w:t>
             </w:r>
           </w:p>
         </w:tc>
@@ -5856,32 +5732,22 @@
       <w:pPr>
         <w:pStyle w:val="Lgende"/>
       </w:pPr>
-      <w:bookmarkStart w:id="34" w:name="_Toc92453226"/>
+      <w:bookmarkStart w:id="25" w:name="_Toc92453226"/>
       <w:r>
         <w:t xml:space="preserve">Tableau </w:t>
       </w:r>
-      <w:r>
-        <w:fldChar w:fldCharType="begin"/>
-      </w:r>
-      <w:r>
-        <w:instrText xml:space="preserve"> SEQ Tableau \* ARABIC </w:instrText>
-      </w:r>
-      <w:r>
-        <w:fldChar w:fldCharType="separate"/>
-      </w:r>
-      <w:r>
-        <w:rPr>
-          <w:noProof/>
-        </w:rPr>
-        <w:t>2</w:t>
-      </w:r>
-      <w:r>
-        <w:fldChar w:fldCharType="end"/>
-      </w:r>
+      <w:fldSimple w:instr=" SEQ Tableau \* ARABIC ">
+        <w:r>
+          <w:rPr>
+            <w:noProof/>
+          </w:rPr>
+          <w:t>2</w:t>
+        </w:r>
+      </w:fldSimple>
       <w:r>
         <w:t xml:space="preserve"> : Objectifs de chaque phases de l'ADM TOGAF</w:t>
       </w:r>
-      <w:bookmarkEnd w:id="34"/>
+      <w:bookmarkEnd w:id="25"/>
     </w:p>
     <w:p>
       <w:pPr>
@@ -5890,7 +5756,7 @@
       <w:r>
         <w:br/>
       </w:r>
-      <w:bookmarkStart w:id="35" w:name="_Toc92453200"/>
+      <w:bookmarkStart w:id="26" w:name="_Toc92453200"/>
       <w:r>
         <w:t>Précision</w:t>
       </w:r>
@@ -5918,7 +5784,7 @@
       <w:r>
         <w:t>DM</w:t>
       </w:r>
-      <w:bookmarkEnd w:id="35"/>
+      <w:bookmarkEnd w:id="26"/>
     </w:p>
     <w:p>
       <w:r>
@@ -6037,12 +5903,12 @@
       <w:pPr>
         <w:pStyle w:val="Titre3"/>
       </w:pPr>
-      <w:bookmarkStart w:id="36" w:name="_Toc92453201"/>
+      <w:bookmarkStart w:id="27" w:name="_Toc92453201"/>
       <w:r>
         <w:lastRenderedPageBreak/>
         <w:t>Intérêt de l’architecture d’entreprise</w:t>
       </w:r>
-      <w:bookmarkEnd w:id="36"/>
+      <w:bookmarkEnd w:id="27"/>
     </w:p>
     <w:p>
       <w:pPr>
@@ -6076,11 +5942,11 @@
       <w:pPr>
         <w:pStyle w:val="Titre4"/>
       </w:pPr>
-      <w:bookmarkStart w:id="37" w:name="_Toc92453202"/>
+      <w:bookmarkStart w:id="28" w:name="_Toc92453202"/>
       <w:r>
         <w:t>Améliorer les choix en utilisant les points de vue</w:t>
       </w:r>
-      <w:bookmarkEnd w:id="37"/>
+      <w:bookmarkEnd w:id="28"/>
     </w:p>
     <w:p>
       <w:pPr>
@@ -6134,11 +6000,11 @@
       <w:pPr>
         <w:pStyle w:val="Titre4"/>
       </w:pPr>
-      <w:bookmarkStart w:id="38" w:name="_Toc92453203"/>
+      <w:bookmarkStart w:id="29" w:name="_Toc92453203"/>
       <w:r>
         <w:t>Faciliter la collaboration entre les différents acteurs</w:t>
       </w:r>
-      <w:bookmarkEnd w:id="38"/>
+      <w:bookmarkEnd w:id="29"/>
       <w:r>
         <w:t xml:space="preserve"> </w:t>
       </w:r>
@@ -6165,14 +6031,11 @@
       <w:pPr>
         <w:pStyle w:val="Titre4"/>
       </w:pPr>
-      <w:bookmarkStart w:id="39" w:name="_Toc92453204"/>
-      <w:r>
-        <w:t xml:space="preserve">Utiliser un </w:t>
-      </w:r>
-      <w:r>
-        <w:t>référentiel d’architecture</w:t>
-      </w:r>
-      <w:bookmarkEnd w:id="39"/>
+      <w:bookmarkStart w:id="30" w:name="_Toc92453204"/>
+      <w:r>
+        <w:t>Utiliser un référentiel d’architecture</w:t>
+      </w:r>
+      <w:bookmarkEnd w:id="30"/>
     </w:p>
     <w:p>
       <w:pPr>
@@ -6198,18 +6061,18 @@
       <w:pPr>
         <w:pStyle w:val="Titre1"/>
       </w:pPr>
-      <w:bookmarkStart w:id="40" w:name="_Toc92453205"/>
+      <w:bookmarkStart w:id="31" w:name="_Toc92453205"/>
       <w:r>
         <w:lastRenderedPageBreak/>
-        <w:t>Framework d’architecture sur-mesure</w:t>
-      </w:r>
-      <w:bookmarkEnd w:id="40"/>
+        <w:t>FRAMEWORK D’ARCHITECTURE SUR-MESURE</w:t>
+      </w:r>
+      <w:bookmarkEnd w:id="31"/>
     </w:p>
     <w:p>
       <w:pPr>
         <w:pStyle w:val="Titre2"/>
       </w:pPr>
-      <w:bookmarkStart w:id="41" w:name="_Toc92453206"/>
+      <w:bookmarkStart w:id="32" w:name="_Toc92453206"/>
       <w:r>
         <w:t xml:space="preserve">Principes </w:t>
       </w:r>
@@ -6219,7 +6082,7 @@
       <w:r>
         <w:t>d’architecture</w:t>
       </w:r>
-      <w:bookmarkEnd w:id="41"/>
+      <w:bookmarkEnd w:id="32"/>
     </w:p>
     <w:p>
       <w:pPr>
@@ -6248,13 +6111,13 @@
       <w:pPr>
         <w:pStyle w:val="Titre3"/>
       </w:pPr>
-      <w:bookmarkStart w:id="42" w:name="_Toc87808992"/>
-      <w:bookmarkStart w:id="43" w:name="_Toc92453207"/>
+      <w:bookmarkStart w:id="33" w:name="_Toc87808992"/>
+      <w:bookmarkStart w:id="34" w:name="_Toc92453207"/>
       <w:r>
         <w:t>Architecture générale</w:t>
       </w:r>
-      <w:bookmarkEnd w:id="42"/>
-      <w:bookmarkEnd w:id="43"/>
+      <w:bookmarkEnd w:id="33"/>
+      <w:bookmarkEnd w:id="34"/>
     </w:p>
     <w:p>
       <w:pPr>
@@ -6325,13 +6188,13 @@
       <w:pPr>
         <w:pStyle w:val="Titre3"/>
       </w:pPr>
-      <w:bookmarkStart w:id="44" w:name="_Toc87808993"/>
-      <w:bookmarkStart w:id="45" w:name="_Toc92453208"/>
+      <w:bookmarkStart w:id="35" w:name="_Toc87808993"/>
+      <w:bookmarkStart w:id="36" w:name="_Toc92453208"/>
       <w:r>
         <w:t>Sécurité</w:t>
       </w:r>
-      <w:bookmarkEnd w:id="44"/>
-      <w:bookmarkEnd w:id="45"/>
+      <w:bookmarkEnd w:id="35"/>
+      <w:bookmarkEnd w:id="36"/>
     </w:p>
     <w:p>
       <w:pPr>
@@ -6386,14 +6249,14 @@
       <w:pPr>
         <w:pStyle w:val="Titre3"/>
       </w:pPr>
-      <w:bookmarkStart w:id="46" w:name="_Toc87808994"/>
-      <w:bookmarkStart w:id="47" w:name="_Toc92453209"/>
+      <w:bookmarkStart w:id="37" w:name="_Toc87808994"/>
+      <w:bookmarkStart w:id="38" w:name="_Toc92453209"/>
       <w:r>
         <w:lastRenderedPageBreak/>
         <w:t>Disponibilité</w:t>
       </w:r>
-      <w:bookmarkEnd w:id="46"/>
-      <w:bookmarkEnd w:id="47"/>
+      <w:bookmarkEnd w:id="37"/>
+      <w:bookmarkEnd w:id="38"/>
     </w:p>
     <w:p>
       <w:pPr>
@@ -6443,13 +6306,13 @@
       <w:pPr>
         <w:pStyle w:val="Titre3"/>
       </w:pPr>
-      <w:bookmarkStart w:id="48" w:name="_Toc87808995"/>
-      <w:bookmarkStart w:id="49" w:name="_Toc92453210"/>
+      <w:bookmarkStart w:id="39" w:name="_Toc87808995"/>
+      <w:bookmarkStart w:id="40" w:name="_Toc92453210"/>
       <w:r>
         <w:t>Évolutivité</w:t>
       </w:r>
-      <w:bookmarkEnd w:id="48"/>
-      <w:bookmarkEnd w:id="49"/>
+      <w:bookmarkEnd w:id="39"/>
+      <w:bookmarkEnd w:id="40"/>
     </w:p>
     <w:p>
       <w:pPr>
@@ -6463,13 +6326,13 @@
       <w:pPr>
         <w:pStyle w:val="Titre4"/>
       </w:pPr>
-      <w:bookmarkStart w:id="50" w:name="_Toc87808996"/>
-      <w:bookmarkStart w:id="51" w:name="_Toc92453211"/>
+      <w:bookmarkStart w:id="41" w:name="_Toc87808996"/>
+      <w:bookmarkStart w:id="42" w:name="_Toc92453211"/>
       <w:r>
         <w:t>Évolutivité fonctionnelle</w:t>
       </w:r>
-      <w:bookmarkEnd w:id="50"/>
-      <w:bookmarkEnd w:id="51"/>
+      <w:bookmarkEnd w:id="41"/>
+      <w:bookmarkEnd w:id="42"/>
       <w:r>
         <w:t xml:space="preserve"> </w:t>
       </w:r>
@@ -6492,13 +6355,13 @@
       <w:pPr>
         <w:pStyle w:val="Titre4"/>
       </w:pPr>
-      <w:bookmarkStart w:id="52" w:name="_Toc87808997"/>
-      <w:bookmarkStart w:id="53" w:name="_Toc92453212"/>
+      <w:bookmarkStart w:id="43" w:name="_Toc87808997"/>
+      <w:bookmarkStart w:id="44" w:name="_Toc92453212"/>
       <w:r>
         <w:t>Évolutivité technologique</w:t>
       </w:r>
-      <w:bookmarkEnd w:id="52"/>
-      <w:bookmarkEnd w:id="53"/>
+      <w:bookmarkEnd w:id="43"/>
+      <w:bookmarkEnd w:id="44"/>
     </w:p>
     <w:p>
       <w:pPr>
@@ -6521,13 +6384,13 @@
       <w:pPr>
         <w:pStyle w:val="Titre3"/>
       </w:pPr>
-      <w:bookmarkStart w:id="54" w:name="_Toc87808999"/>
-      <w:bookmarkStart w:id="55" w:name="_Toc92453213"/>
+      <w:bookmarkStart w:id="45" w:name="_Toc87808999"/>
+      <w:bookmarkStart w:id="46" w:name="_Toc92453213"/>
       <w:r>
         <w:t>Qualité de service</w:t>
       </w:r>
-      <w:bookmarkEnd w:id="54"/>
-      <w:bookmarkEnd w:id="55"/>
+      <w:bookmarkEnd w:id="45"/>
+      <w:bookmarkEnd w:id="46"/>
       <w:r>
         <w:t xml:space="preserve"> </w:t>
       </w:r>
@@ -6571,7 +6434,7 @@
       <w:pPr>
         <w:pStyle w:val="Titre2"/>
       </w:pPr>
-      <w:bookmarkStart w:id="56" w:name="_Toc92453214"/>
+      <w:bookmarkStart w:id="47" w:name="_Toc92453214"/>
       <w:r>
         <w:lastRenderedPageBreak/>
         <w:t>Le</w:t>
@@ -6588,17 +6451,17 @@
       <w:r>
         <w:t>de développement de l’architecture</w:t>
       </w:r>
-      <w:bookmarkEnd w:id="56"/>
+      <w:bookmarkEnd w:id="47"/>
     </w:p>
     <w:p>
       <w:pPr>
         <w:pStyle w:val="Titre3"/>
       </w:pPr>
-      <w:bookmarkStart w:id="57" w:name="_Toc92453215"/>
+      <w:bookmarkStart w:id="48" w:name="_Toc92453215"/>
       <w:r>
         <w:t>Livrables du chantier d’architecture</w:t>
       </w:r>
-      <w:bookmarkEnd w:id="57"/>
+      <w:bookmarkEnd w:id="48"/>
     </w:p>
     <w:p>
       <w:pPr>
@@ -7122,10 +6985,7 @@
               <w:jc w:val="both"/>
             </w:pPr>
             <w:r>
-              <w:t>Réalisé pour chaque étape de transition,</w:t>
-            </w:r>
-            <w:r>
-              <w:t xml:space="preserve"> cadre techniquement l</w:t>
+              <w:t>Réalisé pour chaque étape de transition, cadre techniquement l</w:t>
             </w:r>
             <w:r>
               <w:t>e développement de l’étape</w:t>
@@ -7439,35 +7299,25 @@
       <w:pPr>
         <w:pStyle w:val="Lgende"/>
       </w:pPr>
-      <w:bookmarkStart w:id="58" w:name="_Toc92453227"/>
+      <w:bookmarkStart w:id="49" w:name="_Toc92453227"/>
       <w:r>
         <w:t xml:space="preserve">Tableau </w:t>
       </w:r>
-      <w:r>
-        <w:fldChar w:fldCharType="begin"/>
-      </w:r>
-      <w:r>
-        <w:instrText xml:space="preserve"> SEQ Tableau \* ARABIC </w:instrText>
-      </w:r>
-      <w:r>
-        <w:fldChar w:fldCharType="separate"/>
-      </w:r>
-      <w:r>
-        <w:rPr>
-          <w:noProof/>
-        </w:rPr>
-        <w:t>3</w:t>
-      </w:r>
-      <w:r>
-        <w:fldChar w:fldCharType="end"/>
-      </w:r>
+      <w:fldSimple w:instr=" SEQ Tableau \* ARABIC ">
+        <w:r>
+          <w:rPr>
+            <w:noProof/>
+          </w:rPr>
+          <w:t>3</w:t>
+        </w:r>
+      </w:fldSimple>
       <w:r>
         <w:t xml:space="preserve"> : </w:t>
       </w:r>
       <w:r>
         <w:t>Catalogue des livrables et cycle de développement de l’architecture</w:t>
       </w:r>
-      <w:bookmarkEnd w:id="58"/>
+      <w:bookmarkEnd w:id="49"/>
     </w:p>
     <w:p>
       <w:pPr>
@@ -7488,12 +7338,12 @@
       <w:pPr>
         <w:pStyle w:val="Titre3"/>
       </w:pPr>
-      <w:bookmarkStart w:id="59" w:name="_Toc92453216"/>
+      <w:bookmarkStart w:id="50" w:name="_Toc92453216"/>
       <w:r>
         <w:lastRenderedPageBreak/>
         <w:t>Itération des phases de transition</w:t>
       </w:r>
-      <w:bookmarkEnd w:id="59"/>
+      <w:bookmarkEnd w:id="50"/>
     </w:p>
     <w:p>
       <w:pPr>
@@ -7521,10 +7371,7 @@
         <w:jc w:val="both"/>
       </w:pPr>
       <w:r>
-        <w:t>Évaluation des risques</w:t>
-      </w:r>
-      <w:r>
-        <w:t xml:space="preserve"> </w:t>
+        <w:t xml:space="preserve">Évaluation des risques </w:t>
       </w:r>
     </w:p>
     <w:p>
@@ -7691,11 +7538,11 @@
       <w:pPr>
         <w:pStyle w:val="Titre2"/>
       </w:pPr>
-      <w:bookmarkStart w:id="60" w:name="_Toc92453217"/>
+      <w:bookmarkStart w:id="51" w:name="_Toc92453217"/>
       <w:r>
         <w:t>Référentiel d’architecture</w:t>
       </w:r>
-      <w:bookmarkEnd w:id="60"/>
+      <w:bookmarkEnd w:id="51"/>
       <w:r>
         <w:t xml:space="preserve"> </w:t>
       </w:r>
@@ -7758,7 +7605,7 @@
       <w:pPr>
         <w:pStyle w:val="Titre2"/>
       </w:pPr>
-      <w:bookmarkStart w:id="61" w:name="_Toc92453218"/>
+      <w:bookmarkStart w:id="52" w:name="_Toc92453218"/>
       <w:r>
         <w:lastRenderedPageBreak/>
         <w:t>Les a</w:t>
@@ -7766,7 +7613,7 @@
       <w:r>
         <w:t>rtefacts</w:t>
       </w:r>
-      <w:bookmarkEnd w:id="61"/>
+      <w:bookmarkEnd w:id="52"/>
       <w:r>
         <w:t xml:space="preserve"> </w:t>
       </w:r>
@@ -8441,32 +8288,22 @@
           <w:szCs w:val="8"/>
         </w:rPr>
       </w:pPr>
-      <w:bookmarkStart w:id="62" w:name="_Toc92453228"/>
+      <w:bookmarkStart w:id="53" w:name="_Toc92453228"/>
       <w:r>
         <w:t xml:space="preserve">Tableau </w:t>
       </w:r>
-      <w:r>
-        <w:fldChar w:fldCharType="begin"/>
-      </w:r>
-      <w:r>
-        <w:instrText xml:space="preserve"> SEQ Tableau \* ARABIC </w:instrText>
-      </w:r>
-      <w:r>
-        <w:fldChar w:fldCharType="separate"/>
-      </w:r>
-      <w:r>
-        <w:rPr>
-          <w:noProof/>
-        </w:rPr>
-        <w:t>4</w:t>
-      </w:r>
-      <w:r>
-        <w:fldChar w:fldCharType="end"/>
-      </w:r>
+      <w:fldSimple w:instr=" SEQ Tableau \* ARABIC ">
+        <w:r>
+          <w:rPr>
+            <w:noProof/>
+          </w:rPr>
+          <w:t>4</w:t>
+        </w:r>
+      </w:fldSimple>
       <w:r>
         <w:t xml:space="preserve"> : Catalogue des artefacts</w:t>
       </w:r>
-      <w:bookmarkEnd w:id="62"/>
+      <w:bookmarkEnd w:id="53"/>
       <w:r>
         <w:br/>
       </w:r>
@@ -8488,7 +8325,7 @@
       <w:pPr>
         <w:pStyle w:val="Titre2"/>
       </w:pPr>
-      <w:bookmarkStart w:id="63" w:name="_Toc92453219"/>
+      <w:bookmarkStart w:id="54" w:name="_Toc92453219"/>
       <w:r>
         <w:lastRenderedPageBreak/>
         <w:t>Gouvernance d</w:t>
@@ -8499,7 +8336,7 @@
       <w:r>
         <w:t>’architecture</w:t>
       </w:r>
-      <w:bookmarkEnd w:id="63"/>
+      <w:bookmarkEnd w:id="54"/>
     </w:p>
     <w:p>
       <w:pPr>
@@ -8659,7 +8496,7 @@
       <w:pPr>
         <w:jc w:val="both"/>
       </w:pPr>
-      <w:bookmarkStart w:id="64" w:name="_Hlk87808600"/>
+      <w:bookmarkStart w:id="55" w:name="_Hlk87808600"/>
       <w:r>
         <w:rPr>
           <w:b/>
@@ -8769,18 +8606,18 @@
       <w:r>
         <w:t>Du maintien du référentiel d’architecture.</w:t>
       </w:r>
-      <w:bookmarkEnd w:id="64"/>
+      <w:bookmarkEnd w:id="55"/>
     </w:p>
     <w:p/>
     <w:p>
       <w:pPr>
         <w:pStyle w:val="Titre2"/>
       </w:pPr>
-      <w:bookmarkStart w:id="65" w:name="_Toc92453220"/>
+      <w:bookmarkStart w:id="56" w:name="_Toc92453220"/>
       <w:r>
         <w:t>Modélisation</w:t>
       </w:r>
-      <w:bookmarkEnd w:id="65"/>
+      <w:bookmarkEnd w:id="56"/>
       <w:r>
         <w:t xml:space="preserve"> </w:t>
       </w:r>
@@ -8860,14 +8697,14 @@
       <w:pPr>
         <w:pStyle w:val="Titre1"/>
       </w:pPr>
-      <w:bookmarkStart w:id="66" w:name="_Toc92453221"/>
+      <w:bookmarkStart w:id="57" w:name="_Toc92453221"/>
       <w:r>
         <w:lastRenderedPageBreak/>
         <w:t>APPROBATIONS</w:t>
       </w:r>
-      <w:bookmarkEnd w:id="26"/>
-      <w:bookmarkEnd w:id="27"/>
-      <w:bookmarkEnd w:id="66"/>
+      <w:bookmarkEnd w:id="18"/>
+      <w:bookmarkEnd w:id="19"/>
+      <w:bookmarkEnd w:id="57"/>
     </w:p>
     <w:p>
       <w:r>
@@ -9154,7 +8991,7 @@
               <w:rPr>
                 <w:noProof/>
               </w:rPr>
-              <w:t>07/01/2022</w:t>
+              <w:t>14/01/2022</w:t>
             </w:r>
             <w:r>
               <w:fldChar w:fldCharType="end"/>
@@ -9356,28 +9193,18 @@
       <w:pPr>
         <w:pStyle w:val="Lgende"/>
       </w:pPr>
-      <w:bookmarkStart w:id="67" w:name="_Toc92453229"/>
+      <w:bookmarkStart w:id="58" w:name="_Toc92453229"/>
       <w:r>
         <w:t xml:space="preserve">Tableau </w:t>
       </w:r>
-      <w:r>
-        <w:fldChar w:fldCharType="begin"/>
-      </w:r>
-      <w:r>
-        <w:instrText xml:space="preserve"> SEQ Tableau \* ARABIC </w:instrText>
-      </w:r>
-      <w:r>
-        <w:fldChar w:fldCharType="separate"/>
-      </w:r>
-      <w:r>
-        <w:rPr>
-          <w:noProof/>
-        </w:rPr>
-        <w:t>5</w:t>
-      </w:r>
-      <w:r>
-        <w:fldChar w:fldCharType="end"/>
-      </w:r>
+      <w:fldSimple w:instr=" SEQ Tableau \* ARABIC ">
+        <w:r>
+          <w:rPr>
+            <w:noProof/>
+          </w:rPr>
+          <w:t>5</w:t>
+        </w:r>
+      </w:fldSimple>
       <w:r>
         <w:t xml:space="preserve"> : </w:t>
       </w:r>
@@ -9387,7 +9214,7 @@
       <w:r>
         <w:t>du Framework d'architecture</w:t>
       </w:r>
-      <w:bookmarkEnd w:id="67"/>
+      <w:bookmarkEnd w:id="58"/>
     </w:p>
     <w:p>
       <w:pPr>
@@ -9407,24 +9234,24 @@
       <w:pPr>
         <w:pStyle w:val="Titre1"/>
       </w:pPr>
-      <w:bookmarkStart w:id="68" w:name="_Toc92453222"/>
+      <w:bookmarkStart w:id="59" w:name="_Toc92453222"/>
       <w:r>
         <w:lastRenderedPageBreak/>
         <w:t>TABLES DES RÉFÉRENCES</w:t>
       </w:r>
-      <w:bookmarkEnd w:id="68"/>
+      <w:bookmarkEnd w:id="59"/>
     </w:p>
     <w:p>
       <w:pPr>
         <w:pStyle w:val="Titre2"/>
       </w:pPr>
-      <w:bookmarkStart w:id="69" w:name="_Toc78113520"/>
-      <w:bookmarkStart w:id="70" w:name="_Toc92453223"/>
-      <w:bookmarkEnd w:id="16"/>
+      <w:bookmarkStart w:id="60" w:name="_Toc92453223"/>
+      <w:bookmarkStart w:id="61" w:name="_Toc78113520"/>
+      <w:bookmarkEnd w:id="10"/>
       <w:r>
         <w:t>Figures</w:t>
       </w:r>
-      <w:bookmarkEnd w:id="70"/>
+      <w:bookmarkEnd w:id="60"/>
     </w:p>
     <w:p>
       <w:pPr>
@@ -9518,12 +9345,12 @@
       <w:pPr>
         <w:pStyle w:val="Titre2"/>
       </w:pPr>
-      <w:bookmarkStart w:id="71" w:name="_Toc92453224"/>
+      <w:bookmarkStart w:id="62" w:name="_Toc92453224"/>
       <w:r>
         <w:t>Tableaux</w:t>
       </w:r>
-      <w:bookmarkEnd w:id="69"/>
-      <w:bookmarkEnd w:id="71"/>
+      <w:bookmarkEnd w:id="61"/>
+      <w:bookmarkEnd w:id="62"/>
     </w:p>
     <w:p>
       <w:pPr>
@@ -10355,14 +10182,27 @@
     <w:pPr>
       <w:pStyle w:val="En-tte"/>
     </w:pPr>
-    <w:fldSimple w:instr=" STYLEREF  &quot;Titre 1&quot;  \* MERGEFORMAT ">
-      <w:r>
-        <w:rPr>
-          <w:noProof/>
-        </w:rPr>
-        <w:t>TABLES DES RÉFÉRENCES</w:t>
-      </w:r>
-    </w:fldSimple>
+    <w:r>
+      <w:fldChar w:fldCharType="begin"/>
+    </w:r>
+    <w:r>
+      <w:instrText xml:space="preserve"> STYLEREF  "Titre 1"  \* MERGEFORMAT </w:instrText>
+    </w:r>
+    <w:r>
+      <w:fldChar w:fldCharType="separate"/>
+    </w:r>
+    <w:r>
+      <w:rPr>
+        <w:noProof/>
+      </w:rPr>
+      <w:t>FRAMEWORK D’ARCHITECTURE SUR-MESURE</w:t>
+    </w:r>
+    <w:r>
+      <w:rPr>
+        <w:noProof/>
+      </w:rPr>
+      <w:fldChar w:fldCharType="end"/>
+    </w:r>
     <w:r>
       <w:rPr>
         <w:noProof/>
@@ -10388,7 +10228,7 @@
       <w:rPr>
         <w:noProof/>
       </w:rPr>
-      <w:t>07/01/2022</w:t>
+      <w:t>14/01/2022</w:t>
     </w:r>
     <w:r>
       <w:fldChar w:fldCharType="end"/>
@@ -15029,14 +14869,6 @@
     <w:abstractNumId w:val="0"/>
   </w:num>
 </w:numbering>
-</file>
-
-<file path=word/people.xml><?xml version="1.0" encoding="utf-8"?>
-<w15:people xmlns:wpc="http://schemas.microsoft.com/office/word/2010/wordprocessingCanvas" xmlns:cx="http://schemas.microsoft.com/office/drawing/2014/chartex" xmlns:cx1="http://schemas.microsoft.com/office/drawing/2015/9/8/chartex" xmlns:cx2="http://schemas.microsoft.com/office/drawing/2015/10/21/chartex" xmlns:cx3="http://schemas.microsoft.com/office/drawing/2016/5/9/chartex" xmlns:cx4="http://schemas.microsoft.com/office/drawing/2016/5/10/chartex" xmlns:cx5="http://schemas.microsoft.com/office/drawing/2016/5/11/chartex" xmlns:cx6="http://schemas.microsoft.com/office/drawing/2016/5/12/chartex" xmlns:cx7="http://schemas.microsoft.com/office/drawing/2016/5/13/chartex" xmlns:cx8="http://schemas.microsoft.com/office/drawing/2016/5/14/chartex" xmlns:mc="http://schemas.openxmlformats.org/markup-compatibility/2006" xmlns:aink="http://schemas.microsoft.com/office/drawing/2016/ink" xmlns:am3d="http://schemas.microsoft.com/office/drawing/2017/model3d" xmlns:o="urn:schemas-microsoft-com:office:office" xmlns:r="http://schemas.openxmlformats.org/officeDocument/2006/relationships" xmlns:m="http://schemas.openxmlformats.org/officeDocument/2006/math" xmlns:v="urn:schemas-microsoft-com:vml" xmlns:wp14="http://schemas.microsoft.com/office/word/2010/wordprocessingDrawing" xmlns:wp="http://schemas.openxmlformats.org/drawingml/2006/wordprocessingDrawing" xmlns:w10="urn:schemas-microsoft-com:office:word" xmlns:w="http://schemas.openxmlformats.org/wordprocessingml/2006/main" xmlns:w14="http://schemas.microsoft.com/office/word/2010/wordml" xmlns:w15="http://schemas.microsoft.com/office/word/2012/wordml" xmlns:w16cex="http://schemas.microsoft.com/office/word/2018/wordml/cex" xmlns:w16cid="http://schemas.microsoft.com/office/word/2016/wordml/cid" xmlns:w16="http://schemas.microsoft.com/office/word/2018/wordml" xmlns:w16sdtdh="http://schemas.microsoft.com/office/word/2020/wordml/sdtdatahash" xmlns:w16se="http://schemas.microsoft.com/office/word/2015/wordml/symex" xmlns:wpg="http://schemas.microsoft.com/office/word/2010/wordprocessingGroup" xmlns:wpi="http://schemas.microsoft.com/office/word/2010/wordprocessingInk" xmlns:wne="http://schemas.microsoft.com/office/word/2006/wordml" xmlns:wps="http://schemas.microsoft.com/office/word/2010/wordprocessingShape" mc:Ignorable="w14 w15 w16se w16cid w16 w16cex w16sdtdh wp14">
-  <w15:person w15:author="David EVAN">
-    <w15:presenceInfo w15:providerId="Windows Live" w15:userId="2e5b50715c03497b"/>
-  </w15:person>
-</w15:people>
 </file>
 
 <file path=word/styles.xml><?xml version="1.0" encoding="utf-8"?>
@@ -15569,6 +15401,7 @@
   <w:style w:type="character" w:default="1" w:styleId="Policepardfaut">
     <w:name w:val="Default Paragraph Font"/>
     <w:uiPriority w:val="1"/>
+    <w:semiHidden/>
     <w:unhideWhenUsed/>
   </w:style>
   <w:style w:type="table" w:default="1" w:styleId="TableauNormal">

</xml_diff>

<commit_message>
Fix : Minor Update
</commit_message>
<xml_diff>
--- a/P6_02_TailoredArchitectureFramework.docx
+++ b/P6_02_TailoredArchitectureFramework.docx
@@ -4410,11 +4410,9 @@
       <w:r>
         <w:t xml:space="preserve">« The </w:t>
       </w:r>
-      <w:proofErr w:type="spellStart"/>
       <w:r>
         <w:t>OpenGroup</w:t>
       </w:r>
-      <w:proofErr w:type="spellEnd"/>
       <w:r>
         <w:t> »,</w:t>
       </w:r>
@@ -4683,15 +4681,7 @@
         <w:t>Ce cycle est lui-même divisé en un ensemble de phase et peut-être représenté par un outil : la roue ADM</w:t>
       </w:r>
       <w:r>
-        <w:t xml:space="preserve"> (Architecture </w:t>
-      </w:r>
-      <w:proofErr w:type="spellStart"/>
-      <w:r>
-        <w:t>Development</w:t>
-      </w:r>
-      <w:proofErr w:type="spellEnd"/>
-      <w:r>
-        <w:t xml:space="preserve"> Method)</w:t>
+        <w:t xml:space="preserve"> (Architecture Development Method)</w:t>
       </w:r>
       <w:r>
         <w:t>.</w:t>
@@ -4836,23 +4826,7 @@
           <w:i/>
           <w:iCs/>
         </w:rPr>
-        <w:t xml:space="preserve">Les noms des différentes phases ont été traduits en français en se basant sur le glossaire de traduction publié par The </w:t>
-      </w:r>
-      <w:proofErr w:type="spellStart"/>
-      <w:r>
-        <w:rPr>
-          <w:i/>
-          <w:iCs/>
-        </w:rPr>
-        <w:t>OpenGroup</w:t>
-      </w:r>
-      <w:proofErr w:type="spellEnd"/>
-      <w:r>
-        <w:rPr>
-          <w:i/>
-          <w:iCs/>
-        </w:rPr>
-        <w:t xml:space="preserve"> : </w:t>
+        <w:t xml:space="preserve">Les noms des différentes phases ont été traduits en français en se basant sur le glossaire de traduction publié par The OpenGroup : </w:t>
       </w:r>
       <w:hyperlink r:id="rId14" w:history="1">
         <w:r>
@@ -5021,21 +4995,12 @@
                 <w:bCs/>
               </w:rPr>
             </w:pPr>
-            <w:proofErr w:type="spellStart"/>
             <w:r>
               <w:rPr>
                 <w:b/>
                 <w:bCs/>
               </w:rPr>
-              <w:t>Prelim</w:t>
-            </w:r>
-            <w:proofErr w:type="spellEnd"/>
-            <w:r>
-              <w:rPr>
-                <w:b/>
-                <w:bCs/>
-              </w:rPr>
-              <w:t>.</w:t>
+              <w:t>Prelim.</w:t>
             </w:r>
           </w:p>
         </w:tc>
@@ -5851,6 +5816,9 @@
         <w:t>transitoire</w:t>
       </w:r>
       <w:r>
+        <w:t>s</w:t>
+      </w:r>
+      <w:r>
         <w:t xml:space="preserve"> durant le processus de transformation (Architecture de transition – </w:t>
       </w:r>
       <w:r>
@@ -6263,7 +6231,13 @@
         <w:jc w:val="both"/>
       </w:pPr>
       <w:r>
-        <w:t>La disponibilité de la plateforme doit être considéré comme prioritaire et être garantie aux utilisateurs. À ce titre, l’utilisation d’une plateforme cloud de type PaaS, redondée s’impose.</w:t>
+        <w:t>La disponibilité de la plateforme doit être considéré</w:t>
+      </w:r>
+      <w:r>
+        <w:t>e</w:t>
+      </w:r>
+      <w:r>
+        <w:t xml:space="preserve"> comme prioritaire et être garantie aux utilisateurs. À ce titre, l’utilisation d’une plateforme cloud de type PaaS, redondée s’impose.</w:t>
       </w:r>
     </w:p>
     <w:p>
@@ -7035,13 +7009,8 @@
               <w:jc w:val="center"/>
             </w:pPr>
             <w:r>
-              <w:t xml:space="preserve">Product </w:t>
+              <w:t>Product Backlog</w:t>
             </w:r>
-            <w:proofErr w:type="spellStart"/>
-            <w:r>
-              <w:t>Backlog</w:t>
-            </w:r>
-            <w:proofErr w:type="spellEnd"/>
           </w:p>
         </w:tc>
         <w:tc>
@@ -7397,15 +7366,7 @@
         <w:jc w:val="both"/>
       </w:pPr>
       <w:r>
-        <w:t xml:space="preserve">Rédaction du </w:t>
-      </w:r>
-      <w:proofErr w:type="spellStart"/>
-      <w:r>
-        <w:t>backlog</w:t>
-      </w:r>
-      <w:proofErr w:type="spellEnd"/>
-      <w:r>
-        <w:t xml:space="preserve"> de l’étape</w:t>
+        <w:t>Rédaction du backlog de l’étape</w:t>
       </w:r>
     </w:p>
     <w:p>
@@ -7563,15 +7524,7 @@
         <w:jc w:val="both"/>
       </w:pPr>
       <w:r>
-        <w:t xml:space="preserve">Nous proposons l’utilisation d’un outil de </w:t>
-      </w:r>
-      <w:proofErr w:type="spellStart"/>
-      <w:r>
-        <w:t>versionning</w:t>
-      </w:r>
-      <w:proofErr w:type="spellEnd"/>
-      <w:r>
-        <w:t xml:space="preserve"> tel que git pour gérer les changements et faciliter la collaboration.</w:t>
+        <w:t>Nous proposons l’utilisation d’un outil de versionning tel que git pour gérer les changements et faciliter la collaboration.</w:t>
       </w:r>
     </w:p>
     <w:p>
@@ -8128,13 +8081,8 @@
               <w:jc w:val="center"/>
             </w:pPr>
             <w:r>
-              <w:t xml:space="preserve">Product </w:t>
+              <w:t>Product Backlog</w:t>
             </w:r>
-            <w:proofErr w:type="spellStart"/>
-            <w:r>
-              <w:t>Backlog</w:t>
-            </w:r>
-            <w:proofErr w:type="spellEnd"/>
           </w:p>
         </w:tc>
         <w:tc>
@@ -8439,31 +8387,7 @@
         <w:t>Critères pour le contrôle des processus de gouvernance</w:t>
       </w:r>
       <w:r>
-        <w:t xml:space="preserve"> de l'architecture, des dispenses, des évaluations de conformité, des SLA (Service </w:t>
-      </w:r>
-      <w:proofErr w:type="spellStart"/>
-      <w:r>
-        <w:t>Level</w:t>
-      </w:r>
-      <w:proofErr w:type="spellEnd"/>
-      <w:r>
-        <w:t xml:space="preserve"> Agreement) et des OLA (</w:t>
-      </w:r>
-      <w:proofErr w:type="spellStart"/>
-      <w:r>
-        <w:t>Operational</w:t>
-      </w:r>
-      <w:proofErr w:type="spellEnd"/>
-      <w:r>
-        <w:t xml:space="preserve"> </w:t>
-      </w:r>
-      <w:proofErr w:type="spellStart"/>
-      <w:r>
-        <w:t>Level</w:t>
-      </w:r>
-      <w:proofErr w:type="spellEnd"/>
-      <w:r>
-        <w:t xml:space="preserve"> Agreement).</w:t>
+        <w:t xml:space="preserve"> de l'architecture, des dispenses, des évaluations de conformité, des SLA (Service Level Agreement) et des OLA (Operational Level Agreement).</w:t>
       </w:r>
     </w:p>
     <w:p>
@@ -8676,13 +8600,8 @@
         </w:numPr>
         <w:jc w:val="both"/>
       </w:pPr>
-      <w:proofErr w:type="spellStart"/>
-      <w:r>
-        <w:t>Archimate</w:t>
-      </w:r>
-      <w:proofErr w:type="spellEnd"/>
-      <w:r>
-        <w:t xml:space="preserve"> (pour les modélisation d’architecture).</w:t>
+      <w:r>
+        <w:t>Archimate (pour les modélisation d’architecture).</w:t>
       </w:r>
     </w:p>
     <w:p>
@@ -8949,18 +8868,8 @@
                 <w:sz w:val="44"/>
                 <w:szCs w:val="44"/>
               </w:rPr>
-              <w:t xml:space="preserve">David </w:t>
+              <w:t>David Evan</w:t>
             </w:r>
-            <w:proofErr w:type="spellStart"/>
-            <w:r>
-              <w:rPr>
-                <w:rFonts w:ascii="Vladimir Script" w:hAnsi="Vladimir Script"/>
-                <w:sz w:val="44"/>
-                <w:szCs w:val="44"/>
-              </w:rPr>
-              <w:t>Evan</w:t>
-            </w:r>
-            <w:proofErr w:type="spellEnd"/>
           </w:p>
         </w:tc>
         <w:tc>

</xml_diff>